<commit_message>
login and merge issue solved , remaining- print upto 2 decimal places
</commit_message>
<xml_diff>
--- a/README.docx
+++ b/README.docx
@@ -50,7 +50,7 @@
                     <pic:cNvPicPr/>
                   </pic:nvPicPr>
                   <pic:blipFill>
-                    <a:blip r:embed="rId4"/>
+                    <a:blip r:embed="rId5"/>
                     <a:stretch>
                       <a:fillRect/>
                     </a:stretch>
@@ -78,6 +78,37 @@
           <w:rFonts w:ascii="Courier New" w:hAnsi="Courier New" w:cs="Courier New"/>
         </w:rPr>
       </w:pPr>
+    </w:p>
+    <w:p>
+      <w:pPr>
+        <w:pStyle w:val="PlainText"/>
+        <w:rPr>
+          <w:rFonts w:ascii="Courier New" w:hAnsi="Courier New" w:cs="Courier New"/>
+        </w:rPr>
+      </w:pPr>
+    </w:p>
+    <w:p>
+      <w:pPr>
+        <w:pStyle w:val="PlainText"/>
+        <w:jc w:val="both"/>
+        <w:rPr>
+          <w:rFonts w:ascii="Courier New" w:hAnsi="Courier New" w:cs="Courier New"/>
+        </w:rPr>
+      </w:pPr>
+      <w:r>
+        <w:rPr>
+          <w:rFonts w:ascii="Courier New" w:hAnsi="Courier New" w:cs="Courier New"/>
+        </w:rPr>
+        <w:t>3. To get some data in menu use menu.csv file.</w:t>
+      </w:r>
+    </w:p>
+    <w:p>
+      <w:pPr>
+        <w:pStyle w:val="PlainText"/>
+        <w:rPr>
+          <w:rFonts w:ascii="Courier New" w:hAnsi="Courier New" w:cs="Courier New"/>
+        </w:rPr>
+      </w:pPr>
       <w:r>
         <w:rPr>
           <w:rFonts w:ascii="Courier New" w:hAnsi="Courier New" w:cs="Courier New"/>
@@ -109,6 +140,100 @@
     </w:sectPr>
   </w:body>
 </w:document>
+</file>
+
+<file path=word/numbering.xml><?xml version="1.0" encoding="utf-8"?>
+<w:numbering xmlns:ve="http://schemas.openxmlformats.org/markup-compatibility/2006" xmlns:o="urn:schemas-microsoft-com:office:office" xmlns:r="http://schemas.openxmlformats.org/officeDocument/2006/relationships" xmlns:m="http://schemas.openxmlformats.org/officeDocument/2006/math" xmlns:v="urn:schemas-microsoft-com:vml" xmlns:wp="http://schemas.openxmlformats.org/drawingml/2006/wordprocessingDrawing" xmlns:w10="urn:schemas-microsoft-com:office:word" xmlns:w="http://schemas.openxmlformats.org/wordprocessingml/2006/main" xmlns:wne="http://schemas.microsoft.com/office/word/2006/wordml">
+  <w:abstractNum w:abstractNumId="0">
+    <w:nsid w:val="681A0B22"/>
+    <w:multiLevelType w:val="hybridMultilevel"/>
+    <w:tmpl w:val="8C8E9A16"/>
+    <w:lvl w:ilvl="0" w:tplc="0409000F">
+      <w:start w:val="1"/>
+      <w:numFmt w:val="decimal"/>
+      <w:lvlText w:val="%1."/>
+      <w:lvlJc w:val="left"/>
+      <w:pPr>
+        <w:ind w:left="720" w:hanging="360"/>
+      </w:pPr>
+    </w:lvl>
+    <w:lvl w:ilvl="1" w:tplc="04090019" w:tentative="1">
+      <w:start w:val="1"/>
+      <w:numFmt w:val="lowerLetter"/>
+      <w:lvlText w:val="%2."/>
+      <w:lvlJc w:val="left"/>
+      <w:pPr>
+        <w:ind w:left="1440" w:hanging="360"/>
+      </w:pPr>
+    </w:lvl>
+    <w:lvl w:ilvl="2" w:tplc="0409001B" w:tentative="1">
+      <w:start w:val="1"/>
+      <w:numFmt w:val="lowerRoman"/>
+      <w:lvlText w:val="%3."/>
+      <w:lvlJc w:val="right"/>
+      <w:pPr>
+        <w:ind w:left="2160" w:hanging="180"/>
+      </w:pPr>
+    </w:lvl>
+    <w:lvl w:ilvl="3" w:tplc="0409000F" w:tentative="1">
+      <w:start w:val="1"/>
+      <w:numFmt w:val="decimal"/>
+      <w:lvlText w:val="%4."/>
+      <w:lvlJc w:val="left"/>
+      <w:pPr>
+        <w:ind w:left="2880" w:hanging="360"/>
+      </w:pPr>
+    </w:lvl>
+    <w:lvl w:ilvl="4" w:tplc="04090019" w:tentative="1">
+      <w:start w:val="1"/>
+      <w:numFmt w:val="lowerLetter"/>
+      <w:lvlText w:val="%5."/>
+      <w:lvlJc w:val="left"/>
+      <w:pPr>
+        <w:ind w:left="3600" w:hanging="360"/>
+      </w:pPr>
+    </w:lvl>
+    <w:lvl w:ilvl="5" w:tplc="0409001B" w:tentative="1">
+      <w:start w:val="1"/>
+      <w:numFmt w:val="lowerRoman"/>
+      <w:lvlText w:val="%6."/>
+      <w:lvlJc w:val="right"/>
+      <w:pPr>
+        <w:ind w:left="4320" w:hanging="180"/>
+      </w:pPr>
+    </w:lvl>
+    <w:lvl w:ilvl="6" w:tplc="0409000F" w:tentative="1">
+      <w:start w:val="1"/>
+      <w:numFmt w:val="decimal"/>
+      <w:lvlText w:val="%7."/>
+      <w:lvlJc w:val="left"/>
+      <w:pPr>
+        <w:ind w:left="5040" w:hanging="360"/>
+      </w:pPr>
+    </w:lvl>
+    <w:lvl w:ilvl="7" w:tplc="04090019" w:tentative="1">
+      <w:start w:val="1"/>
+      <w:numFmt w:val="lowerLetter"/>
+      <w:lvlText w:val="%8."/>
+      <w:lvlJc w:val="left"/>
+      <w:pPr>
+        <w:ind w:left="5760" w:hanging="360"/>
+      </w:pPr>
+    </w:lvl>
+    <w:lvl w:ilvl="8" w:tplc="0409001B" w:tentative="1">
+      <w:start w:val="1"/>
+      <w:numFmt w:val="lowerRoman"/>
+      <w:lvlText w:val="%9."/>
+      <w:lvlJc w:val="right"/>
+      <w:pPr>
+        <w:ind w:left="6480" w:hanging="180"/>
+      </w:pPr>
+    </w:lvl>
+  </w:abstractNum>
+  <w:num w:numId="1">
+    <w:abstractNumId w:val="0"/>
+  </w:num>
+</w:numbering>
 </file>
 
 <file path=word/styles.xml><?xml version="1.0" encoding="utf-8"?>

</xml_diff>